<commit_message>
added normalised and unnormalised datasets
</commit_message>
<xml_diff>
--- a/Documents/Paper Summaries.docx
+++ b/Documents/Paper Summaries.docx
@@ -41,13 +41,7 @@
     </w:p>
     <w:p>
       <w:r>
-        <w:t>In either method the stopping rule is until all the terminal nodes (leaves) contain points of a single class, or until it is impossible to split further</w:t>
-      </w:r>
-      <w:r>
-        <w:t xml:space="preserve">. </w:t>
-      </w:r>
-      <w:r>
-        <w:t>Since we do not want to lose any accuracy on classifying the training data, we do not consider methods to prune back the tree.</w:t>
+        <w:t>In either method the stopping rule is until all the terminal nodes (leaves) contain points of a single class, or until it is impossible to split further. Since we do not want to lose any accuracy on classifying the training data, we do not consider methods to prune back the tree.</w:t>
       </w:r>
     </w:p>
     <w:p>
@@ -57,13 +51,7 @@
     </w:p>
     <w:p>
       <w:r>
-        <w:t>A decision tree is constructed in each selected subspace using the entire training set and the algorithms given in the previous section. Notice that each of these trees classifies the training data 100% correctly.</w:t>
-      </w:r>
-      <w:r>
-        <w:t xml:space="preserve"> </w:t>
-      </w:r>
-      <w:r>
-        <w:t>Thus each tree generalizes its classification in a different way.</w:t>
+        <w:t>A decision tree is constructed in each selected subspace using the entire training set and the algorithms given in the previous section. Notice that each of these trees classifies the training data 100% correctly. Thus each tree generalizes its classification in a different way.</w:t>
       </w:r>
     </w:p>
     <w:p>
@@ -89,6 +77,9 @@
     </w:p>
     <w:p>
       <w:r>
+        <w:rPr>
+          <w:noProof/>
+        </w:rPr>
         <w:drawing>
           <wp:inline distT="0" distB="0" distL="0" distR="0" wp14:anchorId="0805FB2B" wp14:editId="68814AA7">
             <wp:extent cx="2810267" cy="828791"/>
@@ -154,16 +145,7 @@
     </w:p>
     <w:p>
       <w:r>
-        <w:t xml:space="preserve">Two heuristics used &amp; compared: </w:t>
-      </w:r>
-      <w:r>
-        <w:t>Central axis projection</w:t>
-      </w:r>
-      <w:r>
-        <w:t xml:space="preserve"> vs </w:t>
-      </w:r>
-      <w:r>
-        <w:t>Perceptron training</w:t>
+        <w:t>Two heuristics used &amp; compared: Central axis projection vs Perceptron training</w:t>
       </w:r>
     </w:p>
     <w:p>
@@ -199,16 +181,7 @@
         <w:pStyle w:val="Heading1"/>
       </w:pPr>
       <w:r>
-        <w:t>Shape Quantization and Recognition</w:t>
-      </w:r>
-      <w:r>
-        <w:t xml:space="preserve"> </w:t>
-      </w:r>
-      <w:r>
-        <w:t>with Randomized Trees</w:t>
-      </w:r>
-      <w:r>
-        <w:t xml:space="preserve"> </w:t>
+        <w:t xml:space="preserve">Shape Quantization and Recognition with Randomized Trees </w:t>
       </w:r>
       <w:proofErr w:type="spellStart"/>
       <w:r>
@@ -275,19 +248,7 @@
         <w:pStyle w:val="Heading1"/>
       </w:pPr>
       <w:r>
-        <w:t>Random Forests</w:t>
-      </w:r>
-      <w:r>
-        <w:t xml:space="preserve">, </w:t>
-      </w:r>
-      <w:r>
-        <w:t>LEO BREIMAN</w:t>
-      </w:r>
-      <w:r>
-        <w:t xml:space="preserve">, </w:t>
-      </w:r>
-      <w:r>
-        <w:t>Statistics Department, University of California, Berkeley</w:t>
+        <w:t>Random Forests, LEO BREIMAN, Statistics Department, University of California, Berkeley</w:t>
       </w:r>
       <w:r>
         <w:fldChar w:fldCharType="begin"/>
@@ -321,7 +282,308 @@
         <w:t>Long and mathematical</w:t>
       </w:r>
     </w:p>
+    <w:p>
+      <w:pPr>
+        <w:pStyle w:val="Heading1"/>
+      </w:pPr>
+      <w:r>
+        <w:t>Letter Recognition Using Holland-Style Adaptive Classifiers</w:t>
+      </w:r>
+      <w:r>
+        <w:t>, Frey &amp; Slate</w:t>
+      </w:r>
+      <w:r>
+        <w:fldChar w:fldCharType="begin"/>
+      </w:r>
+      <w:r>
+        <w:instrText xml:space="preserve"> ADDIN ZOTERO_ITEM CSL_CITATION {"citationID":"gCyOBaLy","properties":{"formattedCitation":"[4]","plainCitation":"[4]","noteIndex":0},"citationItems":[{"id":15,"uris":["http://zotero.org/users/6937485/items/D63NJGNK"],"uri":["http://zotero.org/users/6937485/items/D63NJGNK"],"itemData":{"id":15,"type":"article-journal","container-title":"Machine Learning","DOI":"10.1007/BF00114162","ISSN":"0885-6125, 1573-0565","issue":"2","journalAbbreviation":"Mach Learn","language":"en","page":"161-182","source":"DOI.org (Crossref)","title":"Letter recognition using Holland-style adaptive classifiers","URL":"http://link.springer.com/10.1007/BF00114162","volume":"6","author":[{"family":"Frey","given":"Peter W."},{"family":"Slate","given":"David J."}],"accessed":{"date-parts":[["2020",11,10]]},"issued":{"date-parts":[["1991",3]]}}}],"schema":"https://github.com/citation-style-language/schema/raw/master/csl-citation.json"} </w:instrText>
+      </w:r>
+      <w:r>
+        <w:fldChar w:fldCharType="separate"/>
+      </w:r>
+      <w:r>
+        <w:rPr>
+          <w:rFonts w:ascii="Calibri Light" w:hAnsi="Calibri Light" w:cs="Calibri Light"/>
+        </w:rPr>
+        <w:t>[4]</w:t>
+      </w:r>
+      <w:r>
+        <w:fldChar w:fldCharType="end"/>
+      </w:r>
+    </w:p>
     <w:p/>
+    <w:p/>
+    <w:p/>
+    <w:p/>
+    <w:p/>
+    <w:p/>
+    <w:p>
+      <w:r>
+        <w:br w:type="page"/>
+      </w:r>
+    </w:p>
+    <w:p>
+      <w:r>
+        <w:lastRenderedPageBreak/>
+        <w:t>References</w:t>
+      </w:r>
+    </w:p>
+    <w:p>
+      <w:pPr>
+        <w:pStyle w:val="Bibliography"/>
+        <w:rPr>
+          <w:rFonts w:ascii="Calibri" w:hAnsi="Calibri" w:cs="Calibri"/>
+        </w:rPr>
+      </w:pPr>
+      <w:r>
+        <w:fldChar w:fldCharType="begin"/>
+      </w:r>
+      <w:r>
+        <w:instrText xml:space="preserve"> ADDIN ZOTERO_BIBL {"uncited":[],"omitted":[],"custom":[]} CSL_BIBLIOGRAPHY </w:instrText>
+      </w:r>
+      <w:r>
+        <w:fldChar w:fldCharType="separate"/>
+      </w:r>
+      <w:r>
+        <w:rPr>
+          <w:rFonts w:ascii="Calibri" w:hAnsi="Calibri" w:cs="Calibri"/>
+        </w:rPr>
+        <w:t>[1]</w:t>
+      </w:r>
+      <w:r>
+        <w:rPr>
+          <w:rFonts w:ascii="Calibri" w:hAnsi="Calibri" w:cs="Calibri"/>
+        </w:rPr>
+        <w:tab/>
+        <w:t xml:space="preserve">Tin Kam Ho, “Random decision forests,” in </w:t>
+      </w:r>
+      <w:r>
+        <w:rPr>
+          <w:rFonts w:ascii="Calibri" w:hAnsi="Calibri" w:cs="Calibri"/>
+          <w:i/>
+          <w:iCs/>
+        </w:rPr>
+        <w:t>Proceedings of 3rd International Conference on Document Analysis and Recognition</w:t>
+      </w:r>
+      <w:r>
+        <w:rPr>
+          <w:rFonts w:ascii="Calibri" w:hAnsi="Calibri" w:cs="Calibri"/>
+        </w:rPr>
+        <w:t xml:space="preserve">, Montreal, Que., Canada, 1995, vol. 1, pp. 278–282, </w:t>
+      </w:r>
+      <w:proofErr w:type="spellStart"/>
+      <w:r>
+        <w:rPr>
+          <w:rFonts w:ascii="Calibri" w:hAnsi="Calibri" w:cs="Calibri"/>
+        </w:rPr>
+        <w:t>doi</w:t>
+      </w:r>
+      <w:proofErr w:type="spellEnd"/>
+      <w:r>
+        <w:rPr>
+          <w:rFonts w:ascii="Calibri" w:hAnsi="Calibri" w:cs="Calibri"/>
+        </w:rPr>
+        <w:t>: 10.1109/ICDAR.1995.598994.</w:t>
+      </w:r>
+    </w:p>
+    <w:p>
+      <w:pPr>
+        <w:pStyle w:val="Bibliography"/>
+        <w:rPr>
+          <w:rFonts w:ascii="Calibri" w:hAnsi="Calibri" w:cs="Calibri"/>
+        </w:rPr>
+      </w:pPr>
+      <w:r>
+        <w:rPr>
+          <w:rFonts w:ascii="Calibri" w:hAnsi="Calibri" w:cs="Calibri"/>
+        </w:rPr>
+        <w:t>[2]</w:t>
+      </w:r>
+      <w:r>
+        <w:rPr>
+          <w:rFonts w:ascii="Calibri" w:hAnsi="Calibri" w:cs="Calibri"/>
+        </w:rPr>
+        <w:tab/>
+        <w:t xml:space="preserve">Y. Amit and D. </w:t>
+      </w:r>
+      <w:proofErr w:type="spellStart"/>
+      <w:r>
+        <w:rPr>
+          <w:rFonts w:ascii="Calibri" w:hAnsi="Calibri" w:cs="Calibri"/>
+        </w:rPr>
+        <w:t>Geman</w:t>
+      </w:r>
+      <w:proofErr w:type="spellEnd"/>
+      <w:r>
+        <w:rPr>
+          <w:rFonts w:ascii="Calibri" w:hAnsi="Calibri" w:cs="Calibri"/>
+        </w:rPr>
+        <w:t xml:space="preserve">, “Shape Quantization and Recognition with Randomized Trees,” </w:t>
+      </w:r>
+      <w:r>
+        <w:rPr>
+          <w:rFonts w:ascii="Calibri" w:hAnsi="Calibri" w:cs="Calibri"/>
+          <w:i/>
+          <w:iCs/>
+        </w:rPr>
+        <w:t xml:space="preserve">Neural </w:t>
+      </w:r>
+      <w:proofErr w:type="spellStart"/>
+      <w:r>
+        <w:rPr>
+          <w:rFonts w:ascii="Calibri" w:hAnsi="Calibri" w:cs="Calibri"/>
+          <w:i/>
+          <w:iCs/>
+        </w:rPr>
+        <w:t>Comput</w:t>
+      </w:r>
+      <w:proofErr w:type="spellEnd"/>
+      <w:r>
+        <w:rPr>
+          <w:rFonts w:ascii="Calibri" w:hAnsi="Calibri" w:cs="Calibri"/>
+          <w:i/>
+          <w:iCs/>
+        </w:rPr>
+        <w:t>.</w:t>
+      </w:r>
+      <w:r>
+        <w:rPr>
+          <w:rFonts w:ascii="Calibri" w:hAnsi="Calibri" w:cs="Calibri"/>
+        </w:rPr>
+        <w:t xml:space="preserve">, vol. 9, no. 7, pp. 1545–1588, Oct. 1997, </w:t>
+      </w:r>
+      <w:proofErr w:type="spellStart"/>
+      <w:r>
+        <w:rPr>
+          <w:rFonts w:ascii="Calibri" w:hAnsi="Calibri" w:cs="Calibri"/>
+        </w:rPr>
+        <w:t>doi</w:t>
+      </w:r>
+      <w:proofErr w:type="spellEnd"/>
+      <w:r>
+        <w:rPr>
+          <w:rFonts w:ascii="Calibri" w:hAnsi="Calibri" w:cs="Calibri"/>
+        </w:rPr>
+        <w:t>: 10.1162/neco.1997.9.7.1545.</w:t>
+      </w:r>
+    </w:p>
+    <w:p>
+      <w:pPr>
+        <w:pStyle w:val="Bibliography"/>
+        <w:rPr>
+          <w:rFonts w:ascii="Calibri" w:hAnsi="Calibri" w:cs="Calibri"/>
+        </w:rPr>
+      </w:pPr>
+      <w:r>
+        <w:rPr>
+          <w:rFonts w:ascii="Calibri" w:hAnsi="Calibri" w:cs="Calibri"/>
+        </w:rPr>
+        <w:t>[3]</w:t>
+      </w:r>
+      <w:r>
+        <w:rPr>
+          <w:rFonts w:ascii="Calibri" w:hAnsi="Calibri" w:cs="Calibri"/>
+        </w:rPr>
+        <w:tab/>
+        <w:t xml:space="preserve">L. </w:t>
+      </w:r>
+      <w:proofErr w:type="spellStart"/>
+      <w:r>
+        <w:rPr>
+          <w:rFonts w:ascii="Calibri" w:hAnsi="Calibri" w:cs="Calibri"/>
+        </w:rPr>
+        <w:t>Breiman</w:t>
+      </w:r>
+      <w:proofErr w:type="spellEnd"/>
+      <w:r>
+        <w:rPr>
+          <w:rFonts w:ascii="Calibri" w:hAnsi="Calibri" w:cs="Calibri"/>
+        </w:rPr>
+        <w:t xml:space="preserve">, “Random Forests,” </w:t>
+      </w:r>
+      <w:r>
+        <w:rPr>
+          <w:rFonts w:ascii="Calibri" w:hAnsi="Calibri" w:cs="Calibri"/>
+          <w:i/>
+          <w:iCs/>
+        </w:rPr>
+        <w:t>Mach. Learn.</w:t>
+      </w:r>
+      <w:r>
+        <w:rPr>
+          <w:rFonts w:ascii="Calibri" w:hAnsi="Calibri" w:cs="Calibri"/>
+        </w:rPr>
+        <w:t xml:space="preserve">, vol. 45, no. 1, pp. 5–32, Oct. 2001, </w:t>
+      </w:r>
+      <w:proofErr w:type="spellStart"/>
+      <w:r>
+        <w:rPr>
+          <w:rFonts w:ascii="Calibri" w:hAnsi="Calibri" w:cs="Calibri"/>
+        </w:rPr>
+        <w:t>doi</w:t>
+      </w:r>
+      <w:proofErr w:type="spellEnd"/>
+      <w:r>
+        <w:rPr>
+          <w:rFonts w:ascii="Calibri" w:hAnsi="Calibri" w:cs="Calibri"/>
+        </w:rPr>
+        <w:t>: 10.1023/A:1010933404324.</w:t>
+      </w:r>
+    </w:p>
+    <w:p>
+      <w:pPr>
+        <w:pStyle w:val="Bibliography"/>
+        <w:rPr>
+          <w:rFonts w:ascii="Calibri" w:hAnsi="Calibri" w:cs="Calibri"/>
+        </w:rPr>
+      </w:pPr>
+      <w:r>
+        <w:rPr>
+          <w:rFonts w:ascii="Calibri" w:hAnsi="Calibri" w:cs="Calibri"/>
+        </w:rPr>
+        <w:t>[4]</w:t>
+      </w:r>
+      <w:r>
+        <w:rPr>
+          <w:rFonts w:ascii="Calibri" w:hAnsi="Calibri" w:cs="Calibri"/>
+        </w:rPr>
+        <w:tab/>
+        <w:t xml:space="preserve">P. W. Frey and D. J. Slate, “Letter recognition using Holland-style adaptive classifiers,” </w:t>
+      </w:r>
+      <w:r>
+        <w:rPr>
+          <w:rFonts w:ascii="Calibri" w:hAnsi="Calibri" w:cs="Calibri"/>
+          <w:i/>
+          <w:iCs/>
+        </w:rPr>
+        <w:t>Mach. Learn.</w:t>
+      </w:r>
+      <w:r>
+        <w:rPr>
+          <w:rFonts w:ascii="Calibri" w:hAnsi="Calibri" w:cs="Calibri"/>
+        </w:rPr>
+        <w:t xml:space="preserve">, vol. 6, no. 2, pp. 161–182, Mar. 1991, </w:t>
+      </w:r>
+      <w:proofErr w:type="spellStart"/>
+      <w:r>
+        <w:rPr>
+          <w:rFonts w:ascii="Calibri" w:hAnsi="Calibri" w:cs="Calibri"/>
+        </w:rPr>
+        <w:t>doi</w:t>
+      </w:r>
+      <w:proofErr w:type="spellEnd"/>
+      <w:r>
+        <w:rPr>
+          <w:rFonts w:ascii="Calibri" w:hAnsi="Calibri" w:cs="Calibri"/>
+        </w:rPr>
+        <w:t>: 10.1007/BF00114162.</w:t>
+      </w:r>
+    </w:p>
+    <w:p>
+      <w:r>
+        <w:fldChar w:fldCharType="end"/>
+      </w:r>
+    </w:p>
     <w:sectPr>
       <w:pgSz w:w="11906" w:h="16838"/>
       <w:pgMar w:top="1440" w:right="1440" w:bottom="1440" w:left="1440" w:header="708" w:footer="708" w:gutter="0"/>
@@ -1190,6 +1452,21 @@
       <w:contextualSpacing/>
     </w:pPr>
   </w:style>
+  <w:style w:type="paragraph" w:styleId="Bibliography">
+    <w:name w:val="Bibliography"/>
+    <w:basedOn w:val="Normal"/>
+    <w:next w:val="Normal"/>
+    <w:uiPriority w:val="37"/>
+    <w:unhideWhenUsed/>
+    <w:rsid w:val="00256E32"/>
+    <w:pPr>
+      <w:tabs>
+        <w:tab w:val="left" w:pos="384"/>
+      </w:tabs>
+      <w:spacing w:after="0" w:line="240" w:lineRule="auto"/>
+      <w:ind w:left="384" w:hanging="384"/>
+    </w:pPr>
+  </w:style>
 </w:styles>
 </file>
 

</xml_diff>